<commit_message>
titulo de fichero docx
</commit_message>
<xml_diff>
--- a/calibrarservo/calibracionservo.docx
+++ b/calibrarservo/calibracionservo.docx
@@ -8,6 +8,34 @@
         <w:autoSpaceDN w:val="0"/>
         <w:adjustRightInd w:val="0"/>
         <w:spacing w:after="0" w:line="240" w:lineRule="auto"/>
+        <w:jc w:val="center"/>
+        <w:rPr>
+          <w:rFonts w:ascii="Times New Roman" w:hAnsi="Times New Roman" w:cs="Times New Roman"/>
+          <w:b/>
+          <w:color w:val="0000FF"/>
+          <w:sz w:val="44"/>
+          <w:szCs w:val="44"/>
+          <w:lang w:val="en-US"/>
+        </w:rPr>
+      </w:pPr>
+      <w:r>
+        <w:rPr>
+          <w:rFonts w:ascii="Times New Roman" w:hAnsi="Times New Roman" w:cs="Times New Roman"/>
+          <w:b/>
+          <w:color w:val="0000FF"/>
+          <w:sz w:val="44"/>
+          <w:szCs w:val="44"/>
+          <w:lang w:val="en-US"/>
+        </w:rPr>
+        <w:t>VISUAL BASIC</w:t>
+      </w:r>
+    </w:p>
+    <w:p>
+      <w:pPr>
+        <w:autoSpaceDE w:val="0"/>
+        <w:autoSpaceDN w:val="0"/>
+        <w:adjustRightInd w:val="0"/>
+        <w:spacing w:after="0" w:line="240" w:lineRule="auto"/>
         <w:rPr>
           <w:rFonts w:ascii="Consolas" w:hAnsi="Consolas" w:cs="Consolas"/>
           <w:sz w:val="19"/>
@@ -2793,6 +2821,7 @@
           <w:rFonts w:ascii="Consolas" w:hAnsi="Consolas" w:cs="Consolas"/>
           <w:sz w:val="19"/>
           <w:szCs w:val="19"/>
+          <w:lang w:val="en-US"/>
         </w:rPr>
       </w:pPr>
       <w:r>
@@ -2804,22 +2833,22 @@
         </w:rPr>
         <w:t xml:space="preserve">    </w:t>
       </w:r>
-      <w:proofErr w:type="spellStart"/>
-      <w:r>
-        <w:rPr>
-          <w:rFonts w:ascii="Consolas" w:hAnsi="Consolas" w:cs="Consolas"/>
-          <w:color w:val="0000FF"/>
-          <w:sz w:val="19"/>
-          <w:szCs w:val="19"/>
+      <w:r>
+        <w:rPr>
+          <w:rFonts w:ascii="Consolas" w:hAnsi="Consolas" w:cs="Consolas"/>
+          <w:color w:val="0000FF"/>
+          <w:sz w:val="19"/>
+          <w:szCs w:val="19"/>
+          <w:lang w:val="en-US"/>
         </w:rPr>
         <w:t>End</w:t>
       </w:r>
-      <w:proofErr w:type="spellEnd"/>
-      <w:r>
-        <w:rPr>
-          <w:rFonts w:ascii="Consolas" w:hAnsi="Consolas" w:cs="Consolas"/>
-          <w:sz w:val="19"/>
-          <w:szCs w:val="19"/>
+      <w:r>
+        <w:rPr>
+          <w:rFonts w:ascii="Consolas" w:hAnsi="Consolas" w:cs="Consolas"/>
+          <w:sz w:val="19"/>
+          <w:szCs w:val="19"/>
+          <w:lang w:val="en-US"/>
         </w:rPr>
         <w:t xml:space="preserve"> </w:t>
       </w:r>
@@ -2829,6 +2858,7 @@
           <w:color w:val="0000FF"/>
           <w:sz w:val="19"/>
           <w:szCs w:val="19"/>
+          <w:lang w:val="en-US"/>
         </w:rPr>
         <w:t>Sub</w:t>
       </w:r>
@@ -2843,6 +2873,7 @@
           <w:rFonts w:ascii="Consolas" w:hAnsi="Consolas" w:cs="Consolas"/>
           <w:sz w:val="19"/>
           <w:szCs w:val="19"/>
+          <w:lang w:val="en-US"/>
         </w:rPr>
       </w:pPr>
     </w:p>
@@ -2857,41 +2888,79 @@
           <w:color w:val="0000FF"/>
           <w:sz w:val="19"/>
           <w:szCs w:val="19"/>
+          <w:lang w:val="en-US"/>
         </w:rPr>
       </w:pPr>
-      <w:proofErr w:type="spellStart"/>
-      <w:r>
-        <w:rPr>
-          <w:rFonts w:ascii="Consolas" w:hAnsi="Consolas" w:cs="Consolas"/>
-          <w:color w:val="0000FF"/>
-          <w:sz w:val="19"/>
-          <w:szCs w:val="19"/>
+      <w:r>
+        <w:rPr>
+          <w:rFonts w:ascii="Consolas" w:hAnsi="Consolas" w:cs="Consolas"/>
+          <w:color w:val="0000FF"/>
+          <w:sz w:val="19"/>
+          <w:szCs w:val="19"/>
+          <w:lang w:val="en-US"/>
         </w:rPr>
         <w:t>End</w:t>
       </w:r>
-      <w:proofErr w:type="spellEnd"/>
-      <w:r>
-        <w:rPr>
-          <w:rFonts w:ascii="Consolas" w:hAnsi="Consolas" w:cs="Consolas"/>
-          <w:sz w:val="19"/>
-          <w:szCs w:val="19"/>
+      <w:r>
+        <w:rPr>
+          <w:rFonts w:ascii="Consolas" w:hAnsi="Consolas" w:cs="Consolas"/>
+          <w:sz w:val="19"/>
+          <w:szCs w:val="19"/>
+          <w:lang w:val="en-US"/>
         </w:rPr>
         <w:t xml:space="preserve"> </w:t>
       </w:r>
-      <w:proofErr w:type="spellStart"/>
-      <w:r>
-        <w:rPr>
-          <w:rFonts w:ascii="Consolas" w:hAnsi="Consolas" w:cs="Consolas"/>
-          <w:color w:val="0000FF"/>
-          <w:sz w:val="19"/>
-          <w:szCs w:val="19"/>
+      <w:r>
+        <w:rPr>
+          <w:rFonts w:ascii="Consolas" w:hAnsi="Consolas" w:cs="Consolas"/>
+          <w:color w:val="0000FF"/>
+          <w:sz w:val="19"/>
+          <w:szCs w:val="19"/>
+          <w:lang w:val="en-US"/>
         </w:rPr>
         <w:t>Class</w:t>
       </w:r>
-      <w:proofErr w:type="spellEnd"/>
     </w:p>
     <w:p>
-      <w:r>
+      <w:pPr>
+        <w:autoSpaceDE w:val="0"/>
+        <w:autoSpaceDN w:val="0"/>
+        <w:adjustRightInd w:val="0"/>
+        <w:spacing w:after="0" w:line="240" w:lineRule="auto"/>
+        <w:jc w:val="center"/>
+        <w:rPr>
+          <w:rFonts w:ascii="Times New Roman" w:hAnsi="Times New Roman" w:cs="Times New Roman"/>
+          <w:b/>
+          <w:color w:val="0000FF"/>
+          <w:sz w:val="44"/>
+          <w:szCs w:val="44"/>
+          <w:lang w:val="en-US"/>
+        </w:rPr>
+      </w:pPr>
+      <w:r>
+        <w:rPr>
+          <w:rFonts w:ascii="Times New Roman" w:hAnsi="Times New Roman" w:cs="Times New Roman"/>
+          <w:b/>
+          <w:color w:val="0000FF"/>
+          <w:sz w:val="44"/>
+          <w:szCs w:val="44"/>
+          <w:lang w:val="en-US"/>
+        </w:rPr>
+        <w:lastRenderedPageBreak/>
+        <w:t>ARDUINO</w:t>
+      </w:r>
+    </w:p>
+    <w:p>
+      <w:pPr>
+        <w:jc w:val="center"/>
+        <w:rPr>
+          <w:lang w:val="en-US"/>
+        </w:rPr>
+      </w:pPr>
+      <w:r>
+        <w:rPr>
+          <w:lang w:val="en-US"/>
+        </w:rPr>
         <w:br w:type="page"/>
       </w:r>
     </w:p>
@@ -2919,6 +2988,36 @@
         <w:textAlignment w:val="baseline"/>
         <w:rPr>
           <w:rFonts w:ascii="Courier" w:eastAsia="Times New Roman" w:hAnsi="Courier" w:cs="Courier New"/>
+          <w:color w:val="880000"/>
+          <w:sz w:val="16"/>
+          <w:lang w:val="en-US" w:eastAsia="es-ES"/>
+        </w:rPr>
+      </w:pPr>
+    </w:p>
+    <w:p>
+      <w:pPr>
+        <w:tabs>
+          <w:tab w:val="left" w:pos="916"/>
+          <w:tab w:val="left" w:pos="1832"/>
+          <w:tab w:val="left" w:pos="2748"/>
+          <w:tab w:val="left" w:pos="3664"/>
+          <w:tab w:val="left" w:pos="4580"/>
+          <w:tab w:val="left" w:pos="5496"/>
+          <w:tab w:val="left" w:pos="6412"/>
+          <w:tab w:val="left" w:pos="7328"/>
+          <w:tab w:val="left" w:pos="8244"/>
+          <w:tab w:val="left" w:pos="9160"/>
+          <w:tab w:val="left" w:pos="10076"/>
+          <w:tab w:val="left" w:pos="10992"/>
+          <w:tab w:val="left" w:pos="11908"/>
+          <w:tab w:val="left" w:pos="12824"/>
+          <w:tab w:val="left" w:pos="13740"/>
+          <w:tab w:val="left" w:pos="14656"/>
+        </w:tabs>
+        <w:spacing w:after="0" w:line="300" w:lineRule="atLeast"/>
+        <w:textAlignment w:val="baseline"/>
+        <w:rPr>
+          <w:rFonts w:ascii="Courier" w:eastAsia="Times New Roman" w:hAnsi="Courier" w:cs="Courier New"/>
           <w:color w:val="303030"/>
           <w:sz w:val="16"/>
           <w:szCs w:val="16"/>
@@ -2932,7 +3031,6 @@
           <w:sz w:val="16"/>
           <w:lang w:val="en-US" w:eastAsia="es-ES"/>
         </w:rPr>
-        <w:lastRenderedPageBreak/>
         <w:t>/*</w:t>
       </w:r>
       <w:r>

</xml_diff>